<commit_message>
Calling API's from React
</commit_message>
<xml_diff>
--- a/30thNovember/Data Validation in Entity Framework.docx
+++ b/30thNovember/Data Validation in Entity Framework.docx
@@ -9,7 +9,13 @@
     </w:p>
     <w:p>
       <w:r>
-        <w:t>Data should be validated while we perform RUD operations</w:t>
+        <w:t xml:space="preserve">Data should be validated while we perform </w:t>
+      </w:r>
+      <w:r>
+        <w:t>C</w:t>
+      </w:r>
+      <w:r>
+        <w:t>RUD operations</w:t>
       </w:r>
     </w:p>
     <w:p>
@@ -2451,316 +2457,477 @@
           <w:szCs w:val="19"/>
         </w:rPr>
       </w:pPr>
+    </w:p>
+    <w:p>
+      <w:pPr>
+        <w:autoSpaceDE w:val="0"/>
+        <w:autoSpaceDN w:val="0"/>
+        <w:adjustRightInd w:val="0"/>
+        <w:spacing w:after="0" w:line="240" w:lineRule="auto"/>
+        <w:rPr>
+          <w:rFonts w:ascii="Consolas" w:hAnsi="Consolas" w:cs="Consolas"/>
+          <w:color w:val="000000"/>
+          <w:sz w:val="19"/>
+          <w:szCs w:val="19"/>
+        </w:rPr>
+      </w:pPr>
+    </w:p>
+    <w:p>
+      <w:pPr>
+        <w:tabs>
+          <w:tab w:val="left" w:pos="916"/>
+          <w:tab w:val="left" w:pos="1832"/>
+          <w:tab w:val="left" w:pos="2748"/>
+          <w:tab w:val="left" w:pos="3664"/>
+          <w:tab w:val="left" w:pos="4580"/>
+          <w:tab w:val="left" w:pos="5496"/>
+          <w:tab w:val="left" w:pos="6412"/>
+          <w:tab w:val="left" w:pos="7328"/>
+          <w:tab w:val="left" w:pos="8244"/>
+          <w:tab w:val="left" w:pos="9160"/>
+          <w:tab w:val="left" w:pos="10076"/>
+          <w:tab w:val="left" w:pos="10992"/>
+          <w:tab w:val="left" w:pos="11908"/>
+          <w:tab w:val="left" w:pos="12824"/>
+          <w:tab w:val="left" w:pos="13740"/>
+          <w:tab w:val="left" w:pos="14656"/>
+        </w:tabs>
+        <w:spacing w:after="0" w:line="240" w:lineRule="auto"/>
+        <w:textAlignment w:val="baseline"/>
+        <w:rPr>
+          <w:rFonts w:ascii="var(--ff-mono)" w:eastAsia="Times New Roman" w:hAnsi="var(--ff-mono)" w:cs="Courier New"/>
+          <w:sz w:val="20"/>
+          <w:szCs w:val="20"/>
+          <w:lang w:eastAsia="en-IN"/>
+        </w:rPr>
+      </w:pPr>
+      <w:r>
+        <w:rPr>
+          <w:rFonts w:ascii="inherit" w:eastAsia="Times New Roman" w:hAnsi="inherit" w:cs="Courier New"/>
+          <w:sz w:val="20"/>
+          <w:szCs w:val="20"/>
+          <w:bdr w:val="none" w:sz="0" w:space="0" w:color="auto" w:frame="1"/>
+          <w:lang w:eastAsia="en-IN"/>
+        </w:rPr>
+        <w:tab/>
+      </w:r>
+      <w:r>
+        <w:rPr>
+          <w:rFonts w:ascii="inherit" w:eastAsia="Times New Roman" w:hAnsi="inherit" w:cs="Courier New"/>
+          <w:sz w:val="20"/>
+          <w:szCs w:val="20"/>
+          <w:bdr w:val="none" w:sz="0" w:space="0" w:color="auto" w:frame="1"/>
+          <w:lang w:eastAsia="en-IN"/>
+        </w:rPr>
+        <w:t>[</w:t>
+      </w:r>
+      <w:proofErr w:type="spellStart"/>
+      <w:proofErr w:type="gramStart"/>
+      <w:r>
+        <w:rPr>
+          <w:rFonts w:ascii="inherit" w:eastAsia="Times New Roman" w:hAnsi="inherit" w:cs="Courier New"/>
+          <w:sz w:val="20"/>
+          <w:szCs w:val="20"/>
+          <w:bdr w:val="none" w:sz="0" w:space="0" w:color="auto" w:frame="1"/>
+          <w:lang w:eastAsia="en-IN"/>
+        </w:rPr>
+        <w:t>DisplayFormat</w:t>
+      </w:r>
+      <w:proofErr w:type="spellEnd"/>
+      <w:r>
+        <w:rPr>
+          <w:rFonts w:ascii="inherit" w:eastAsia="Times New Roman" w:hAnsi="inherit" w:cs="Courier New"/>
+          <w:sz w:val="20"/>
+          <w:szCs w:val="20"/>
+          <w:bdr w:val="none" w:sz="0" w:space="0" w:color="auto" w:frame="1"/>
+          <w:lang w:eastAsia="en-IN"/>
+        </w:rPr>
+        <w:t>(</w:t>
+      </w:r>
+      <w:proofErr w:type="spellStart"/>
+      <w:proofErr w:type="gramEnd"/>
+      <w:r>
+        <w:rPr>
+          <w:rFonts w:ascii="inherit" w:eastAsia="Times New Roman" w:hAnsi="inherit" w:cs="Courier New"/>
+          <w:sz w:val="20"/>
+          <w:szCs w:val="20"/>
+          <w:bdr w:val="none" w:sz="0" w:space="0" w:color="auto" w:frame="1"/>
+          <w:lang w:eastAsia="en-IN"/>
+        </w:rPr>
+        <w:t>DataFormatString</w:t>
+      </w:r>
+      <w:proofErr w:type="spellEnd"/>
+      <w:r>
+        <w:rPr>
+          <w:rFonts w:ascii="inherit" w:eastAsia="Times New Roman" w:hAnsi="inherit" w:cs="Courier New"/>
+          <w:sz w:val="20"/>
+          <w:szCs w:val="20"/>
+          <w:bdr w:val="none" w:sz="0" w:space="0" w:color="auto" w:frame="1"/>
+          <w:lang w:eastAsia="en-IN"/>
+        </w:rPr>
+        <w:t xml:space="preserve"> = "{0:yyyy-MM-dd}", </w:t>
+      </w:r>
+      <w:proofErr w:type="spellStart"/>
+      <w:r>
+        <w:rPr>
+          <w:rFonts w:ascii="inherit" w:eastAsia="Times New Roman" w:hAnsi="inherit" w:cs="Courier New"/>
+          <w:sz w:val="20"/>
+          <w:szCs w:val="20"/>
+          <w:bdr w:val="none" w:sz="0" w:space="0" w:color="auto" w:frame="1"/>
+          <w:lang w:eastAsia="en-IN"/>
+        </w:rPr>
+        <w:t>ApplyFormatInEditMode</w:t>
+      </w:r>
+      <w:proofErr w:type="spellEnd"/>
+      <w:r>
+        <w:rPr>
+          <w:rFonts w:ascii="inherit" w:eastAsia="Times New Roman" w:hAnsi="inherit" w:cs="Courier New"/>
+          <w:sz w:val="20"/>
+          <w:szCs w:val="20"/>
+          <w:bdr w:val="none" w:sz="0" w:space="0" w:color="auto" w:frame="1"/>
+          <w:lang w:eastAsia="en-IN"/>
+        </w:rPr>
+        <w:t>=true)]</w:t>
+      </w:r>
+    </w:p>
+    <w:p>
+      <w:pPr>
+        <w:autoSpaceDE w:val="0"/>
+        <w:autoSpaceDN w:val="0"/>
+        <w:adjustRightInd w:val="0"/>
+        <w:spacing w:after="0" w:line="240" w:lineRule="auto"/>
+        <w:rPr>
+          <w:rFonts w:ascii="Consolas" w:hAnsi="Consolas" w:cs="Consolas"/>
+          <w:color w:val="000000"/>
+          <w:sz w:val="19"/>
+          <w:szCs w:val="19"/>
+        </w:rPr>
+      </w:pPr>
+    </w:p>
+    <w:p>
+      <w:pPr>
+        <w:autoSpaceDE w:val="0"/>
+        <w:autoSpaceDN w:val="0"/>
+        <w:adjustRightInd w:val="0"/>
+        <w:spacing w:after="0" w:line="240" w:lineRule="auto"/>
+        <w:rPr>
+          <w:rFonts w:ascii="Consolas" w:hAnsi="Consolas" w:cs="Consolas"/>
+          <w:color w:val="000000"/>
+          <w:sz w:val="19"/>
+          <w:szCs w:val="19"/>
+        </w:rPr>
+      </w:pPr>
+    </w:p>
+    <w:p>
+      <w:pPr>
+        <w:autoSpaceDE w:val="0"/>
+        <w:autoSpaceDN w:val="0"/>
+        <w:adjustRightInd w:val="0"/>
+        <w:spacing w:after="0" w:line="240" w:lineRule="auto"/>
+        <w:rPr>
+          <w:rFonts w:ascii="Consolas" w:hAnsi="Consolas" w:cs="Consolas"/>
+          <w:color w:val="000000"/>
+          <w:sz w:val="19"/>
+          <w:szCs w:val="19"/>
+        </w:rPr>
+      </w:pPr>
+    </w:p>
+    <w:p>
+      <w:pPr>
+        <w:autoSpaceDE w:val="0"/>
+        <w:autoSpaceDN w:val="0"/>
+        <w:adjustRightInd w:val="0"/>
+        <w:spacing w:after="0" w:line="240" w:lineRule="auto"/>
+        <w:rPr>
+          <w:rFonts w:ascii="Consolas" w:hAnsi="Consolas" w:cs="Consolas"/>
+          <w:color w:val="000000"/>
+          <w:sz w:val="19"/>
+          <w:szCs w:val="19"/>
+        </w:rPr>
+      </w:pPr>
+      <w:r>
+        <w:rPr>
+          <w:rFonts w:ascii="Consolas" w:hAnsi="Consolas" w:cs="Consolas"/>
+          <w:color w:val="000000"/>
+          <w:sz w:val="19"/>
+          <w:szCs w:val="19"/>
+        </w:rPr>
+        <w:t xml:space="preserve">    }</w:t>
+      </w:r>
+    </w:p>
+    <w:p>
+      <w:pPr>
+        <w:autoSpaceDE w:val="0"/>
+        <w:autoSpaceDN w:val="0"/>
+        <w:adjustRightInd w:val="0"/>
+        <w:spacing w:after="0" w:line="240" w:lineRule="auto"/>
+        <w:rPr>
+          <w:rFonts w:ascii="Consolas" w:hAnsi="Consolas" w:cs="Consolas"/>
+          <w:color w:val="000000"/>
+          <w:sz w:val="19"/>
+          <w:szCs w:val="19"/>
+        </w:rPr>
+      </w:pPr>
+      <w:r>
+        <w:rPr>
+          <w:rFonts w:ascii="Consolas" w:hAnsi="Consolas" w:cs="Consolas"/>
+          <w:color w:val="000000"/>
+          <w:sz w:val="19"/>
+          <w:szCs w:val="19"/>
+        </w:rPr>
+        <w:t xml:space="preserve">    </w:t>
+      </w:r>
+      <w:proofErr w:type="gramStart"/>
+      <w:r>
+        <w:rPr>
+          <w:rFonts w:ascii="Consolas" w:hAnsi="Consolas" w:cs="Consolas"/>
+          <w:color w:val="0000FF"/>
+          <w:sz w:val="19"/>
+          <w:szCs w:val="19"/>
+        </w:rPr>
+        <w:t>public</w:t>
+      </w:r>
+      <w:proofErr w:type="gramEnd"/>
+      <w:r>
+        <w:rPr>
+          <w:rFonts w:ascii="Consolas" w:hAnsi="Consolas" w:cs="Consolas"/>
+          <w:color w:val="000000"/>
+          <w:sz w:val="19"/>
+          <w:szCs w:val="19"/>
+        </w:rPr>
+        <w:t xml:space="preserve"> </w:t>
+      </w:r>
+      <w:r>
+        <w:rPr>
+          <w:rFonts w:ascii="Consolas" w:hAnsi="Consolas" w:cs="Consolas"/>
+          <w:color w:val="0000FF"/>
+          <w:sz w:val="19"/>
+          <w:szCs w:val="19"/>
+        </w:rPr>
+        <w:t>class</w:t>
+      </w:r>
+      <w:r>
+        <w:rPr>
+          <w:rFonts w:ascii="Consolas" w:hAnsi="Consolas" w:cs="Consolas"/>
+          <w:color w:val="000000"/>
+          <w:sz w:val="19"/>
+          <w:szCs w:val="19"/>
+        </w:rPr>
+        <w:t xml:space="preserve"> </w:t>
+      </w:r>
+      <w:r>
+        <w:rPr>
+          <w:rFonts w:ascii="Consolas" w:hAnsi="Consolas" w:cs="Consolas"/>
+          <w:color w:val="2B91AF"/>
+          <w:sz w:val="19"/>
+          <w:szCs w:val="19"/>
+        </w:rPr>
+        <w:t>Movie2DbContext</w:t>
+      </w:r>
+      <w:r>
+        <w:rPr>
+          <w:rFonts w:ascii="Consolas" w:hAnsi="Consolas" w:cs="Consolas"/>
+          <w:color w:val="000000"/>
+          <w:sz w:val="19"/>
+          <w:szCs w:val="19"/>
+        </w:rPr>
+        <w:t xml:space="preserve"> : </w:t>
+      </w:r>
+      <w:proofErr w:type="spellStart"/>
+      <w:r>
+        <w:rPr>
+          <w:rFonts w:ascii="Consolas" w:hAnsi="Consolas" w:cs="Consolas"/>
+          <w:color w:val="000000"/>
+          <w:sz w:val="19"/>
+          <w:szCs w:val="19"/>
+        </w:rPr>
+        <w:t>DbContext</w:t>
+      </w:r>
+      <w:proofErr w:type="spellEnd"/>
+    </w:p>
+    <w:p>
+      <w:pPr>
+        <w:autoSpaceDE w:val="0"/>
+        <w:autoSpaceDN w:val="0"/>
+        <w:adjustRightInd w:val="0"/>
+        <w:spacing w:after="0" w:line="240" w:lineRule="auto"/>
+        <w:rPr>
+          <w:rFonts w:ascii="Consolas" w:hAnsi="Consolas" w:cs="Consolas"/>
+          <w:color w:val="000000"/>
+          <w:sz w:val="19"/>
+          <w:szCs w:val="19"/>
+        </w:rPr>
+      </w:pPr>
+      <w:r>
+        <w:rPr>
+          <w:rFonts w:ascii="Consolas" w:hAnsi="Consolas" w:cs="Consolas"/>
+          <w:color w:val="000000"/>
+          <w:sz w:val="19"/>
+          <w:szCs w:val="19"/>
+        </w:rPr>
+        <w:t xml:space="preserve">    {</w:t>
+      </w:r>
+    </w:p>
+    <w:p>
+      <w:pPr>
+        <w:autoSpaceDE w:val="0"/>
+        <w:autoSpaceDN w:val="0"/>
+        <w:adjustRightInd w:val="0"/>
+        <w:spacing w:after="0" w:line="240" w:lineRule="auto"/>
+        <w:rPr>
+          <w:rFonts w:ascii="Consolas" w:hAnsi="Consolas" w:cs="Consolas"/>
+          <w:color w:val="000000"/>
+          <w:sz w:val="19"/>
+          <w:szCs w:val="19"/>
+        </w:rPr>
+      </w:pPr>
+      <w:r>
+        <w:rPr>
+          <w:rFonts w:ascii="Consolas" w:hAnsi="Consolas" w:cs="Consolas"/>
+          <w:color w:val="000000"/>
+          <w:sz w:val="19"/>
+          <w:szCs w:val="19"/>
+        </w:rPr>
+        <w:t xml:space="preserve">        </w:t>
+      </w:r>
+      <w:proofErr w:type="gramStart"/>
+      <w:r>
+        <w:rPr>
+          <w:rFonts w:ascii="Consolas" w:hAnsi="Consolas" w:cs="Consolas"/>
+          <w:color w:val="0000FF"/>
+          <w:sz w:val="19"/>
+          <w:szCs w:val="19"/>
+        </w:rPr>
+        <w:t>public</w:t>
+      </w:r>
+      <w:proofErr w:type="gramEnd"/>
+      <w:r>
+        <w:rPr>
+          <w:rFonts w:ascii="Consolas" w:hAnsi="Consolas" w:cs="Consolas"/>
+          <w:color w:val="000000"/>
+          <w:sz w:val="19"/>
+          <w:szCs w:val="19"/>
+        </w:rPr>
+        <w:t xml:space="preserve"> </w:t>
+      </w:r>
+      <w:proofErr w:type="spellStart"/>
+      <w:r>
+        <w:rPr>
+          <w:rFonts w:ascii="Consolas" w:hAnsi="Consolas" w:cs="Consolas"/>
+          <w:color w:val="000000"/>
+          <w:sz w:val="19"/>
+          <w:szCs w:val="19"/>
+        </w:rPr>
+        <w:t>DbSet</w:t>
+      </w:r>
+      <w:proofErr w:type="spellEnd"/>
+      <w:r>
+        <w:rPr>
+          <w:rFonts w:ascii="Consolas" w:hAnsi="Consolas" w:cs="Consolas"/>
+          <w:color w:val="000000"/>
+          <w:sz w:val="19"/>
+          <w:szCs w:val="19"/>
+        </w:rPr>
+        <w:t>&lt;Movie&gt; Movies {</w:t>
+      </w:r>
+      <w:r>
+        <w:rPr>
+          <w:rFonts w:ascii="Consolas" w:hAnsi="Consolas" w:cs="Consolas"/>
+          <w:color w:val="0000FF"/>
+          <w:sz w:val="19"/>
+          <w:szCs w:val="19"/>
+        </w:rPr>
+        <w:t>get</w:t>
+      </w:r>
+      <w:r>
+        <w:rPr>
+          <w:rFonts w:ascii="Consolas" w:hAnsi="Consolas" w:cs="Consolas"/>
+          <w:color w:val="000000"/>
+          <w:sz w:val="19"/>
+          <w:szCs w:val="19"/>
+        </w:rPr>
+        <w:t xml:space="preserve">; </w:t>
+      </w:r>
+      <w:r>
+        <w:rPr>
+          <w:rFonts w:ascii="Consolas" w:hAnsi="Consolas" w:cs="Consolas"/>
+          <w:color w:val="0000FF"/>
+          <w:sz w:val="19"/>
+          <w:szCs w:val="19"/>
+        </w:rPr>
+        <w:t>set</w:t>
+      </w:r>
+      <w:r>
+        <w:rPr>
+          <w:rFonts w:ascii="Consolas" w:hAnsi="Consolas" w:cs="Consolas"/>
+          <w:color w:val="000000"/>
+          <w:sz w:val="19"/>
+          <w:szCs w:val="19"/>
+        </w:rPr>
+        <w:t>; }</w:t>
+      </w:r>
+    </w:p>
+    <w:p>
+      <w:pPr>
+        <w:autoSpaceDE w:val="0"/>
+        <w:autoSpaceDN w:val="0"/>
+        <w:adjustRightInd w:val="0"/>
+        <w:spacing w:after="0" w:line="240" w:lineRule="auto"/>
+        <w:rPr>
+          <w:rFonts w:ascii="Consolas" w:hAnsi="Consolas" w:cs="Consolas"/>
+          <w:color w:val="000000"/>
+          <w:sz w:val="19"/>
+          <w:szCs w:val="19"/>
+        </w:rPr>
+      </w:pPr>
+      <w:r>
+        <w:rPr>
+          <w:rFonts w:ascii="Consolas" w:hAnsi="Consolas" w:cs="Consolas"/>
+          <w:color w:val="000000"/>
+          <w:sz w:val="19"/>
+          <w:szCs w:val="19"/>
+        </w:rPr>
+        <w:t xml:space="preserve">    }</w:t>
+      </w:r>
+    </w:p>
+    <w:p>
+      <w:pPr>
+        <w:autoSpaceDE w:val="0"/>
+        <w:autoSpaceDN w:val="0"/>
+        <w:adjustRightInd w:val="0"/>
+        <w:spacing w:after="0" w:line="240" w:lineRule="auto"/>
+        <w:rPr>
+          <w:rFonts w:ascii="Consolas" w:hAnsi="Consolas" w:cs="Consolas"/>
+          <w:color w:val="000000"/>
+          <w:sz w:val="19"/>
+          <w:szCs w:val="19"/>
+        </w:rPr>
+      </w:pPr>
+    </w:p>
+    <w:p>
+      <w:pPr>
+        <w:rPr>
+          <w:rFonts w:ascii="Consolas" w:hAnsi="Consolas" w:cs="Consolas"/>
+          <w:color w:val="000000"/>
+          <w:sz w:val="19"/>
+          <w:szCs w:val="19"/>
+        </w:rPr>
+      </w:pPr>
+      <w:r>
+        <w:rPr>
+          <w:rFonts w:ascii="Consolas" w:hAnsi="Consolas" w:cs="Consolas"/>
+          <w:color w:val="000000"/>
+          <w:sz w:val="19"/>
+          <w:szCs w:val="19"/>
+        </w:rPr>
+        <w:t>}</w:t>
+      </w:r>
+    </w:p>
+    <w:p/>
+    <w:p>
       <w:bookmarkStart w:id="0" w:name="_GoBack"/>
       <w:bookmarkEnd w:id="0"/>
     </w:p>
-    <w:p>
-      <w:pPr>
-        <w:autoSpaceDE w:val="0"/>
-        <w:autoSpaceDN w:val="0"/>
-        <w:adjustRightInd w:val="0"/>
-        <w:spacing w:after="0" w:line="240" w:lineRule="auto"/>
-        <w:rPr>
-          <w:rFonts w:ascii="Consolas" w:hAnsi="Consolas" w:cs="Consolas"/>
-          <w:color w:val="000000"/>
-          <w:sz w:val="19"/>
-          <w:szCs w:val="19"/>
-        </w:rPr>
-      </w:pPr>
-    </w:p>
-    <w:p>
-      <w:pPr>
-        <w:autoSpaceDE w:val="0"/>
-        <w:autoSpaceDN w:val="0"/>
-        <w:adjustRightInd w:val="0"/>
-        <w:spacing w:after="0" w:line="240" w:lineRule="auto"/>
-        <w:rPr>
-          <w:rFonts w:ascii="Consolas" w:hAnsi="Consolas" w:cs="Consolas"/>
-          <w:color w:val="000000"/>
-          <w:sz w:val="19"/>
-          <w:szCs w:val="19"/>
-        </w:rPr>
-      </w:pPr>
-      <w:r>
-        <w:rPr>
-          <w:rFonts w:ascii="Consolas" w:hAnsi="Consolas" w:cs="Consolas"/>
-          <w:color w:val="000000"/>
-          <w:sz w:val="19"/>
-          <w:szCs w:val="19"/>
-        </w:rPr>
-        <w:t xml:space="preserve">    }</w:t>
-      </w:r>
-    </w:p>
-    <w:p>
-      <w:pPr>
-        <w:autoSpaceDE w:val="0"/>
-        <w:autoSpaceDN w:val="0"/>
-        <w:adjustRightInd w:val="0"/>
-        <w:spacing w:after="0" w:line="240" w:lineRule="auto"/>
-        <w:rPr>
-          <w:rFonts w:ascii="Consolas" w:hAnsi="Consolas" w:cs="Consolas"/>
-          <w:color w:val="000000"/>
-          <w:sz w:val="19"/>
-          <w:szCs w:val="19"/>
-        </w:rPr>
-      </w:pPr>
-      <w:r>
-        <w:rPr>
-          <w:rFonts w:ascii="Consolas" w:hAnsi="Consolas" w:cs="Consolas"/>
-          <w:color w:val="000000"/>
-          <w:sz w:val="19"/>
-          <w:szCs w:val="19"/>
-        </w:rPr>
-        <w:t xml:space="preserve">    </w:t>
-      </w:r>
-      <w:proofErr w:type="gramStart"/>
-      <w:r>
-        <w:rPr>
-          <w:rFonts w:ascii="Consolas" w:hAnsi="Consolas" w:cs="Consolas"/>
-          <w:color w:val="0000FF"/>
-          <w:sz w:val="19"/>
-          <w:szCs w:val="19"/>
-        </w:rPr>
-        <w:t>public</w:t>
-      </w:r>
-      <w:proofErr w:type="gramEnd"/>
-      <w:r>
-        <w:rPr>
-          <w:rFonts w:ascii="Consolas" w:hAnsi="Consolas" w:cs="Consolas"/>
-          <w:color w:val="000000"/>
-          <w:sz w:val="19"/>
-          <w:szCs w:val="19"/>
-        </w:rPr>
-        <w:t xml:space="preserve"> </w:t>
-      </w:r>
-      <w:r>
-        <w:rPr>
-          <w:rFonts w:ascii="Consolas" w:hAnsi="Consolas" w:cs="Consolas"/>
-          <w:color w:val="0000FF"/>
-          <w:sz w:val="19"/>
-          <w:szCs w:val="19"/>
-        </w:rPr>
-        <w:t>class</w:t>
-      </w:r>
-      <w:r>
-        <w:rPr>
-          <w:rFonts w:ascii="Consolas" w:hAnsi="Consolas" w:cs="Consolas"/>
-          <w:color w:val="000000"/>
-          <w:sz w:val="19"/>
-          <w:szCs w:val="19"/>
-        </w:rPr>
-        <w:t xml:space="preserve"> </w:t>
-      </w:r>
-      <w:r>
-        <w:rPr>
-          <w:rFonts w:ascii="Consolas" w:hAnsi="Consolas" w:cs="Consolas"/>
-          <w:color w:val="2B91AF"/>
-          <w:sz w:val="19"/>
-          <w:szCs w:val="19"/>
-        </w:rPr>
-        <w:t>Movie2DbContext</w:t>
-      </w:r>
-      <w:r>
-        <w:rPr>
-          <w:rFonts w:ascii="Consolas" w:hAnsi="Consolas" w:cs="Consolas"/>
-          <w:color w:val="000000"/>
-          <w:sz w:val="19"/>
-          <w:szCs w:val="19"/>
-        </w:rPr>
-        <w:t xml:space="preserve"> : </w:t>
-      </w:r>
-      <w:proofErr w:type="spellStart"/>
-      <w:r>
-        <w:rPr>
-          <w:rFonts w:ascii="Consolas" w:hAnsi="Consolas" w:cs="Consolas"/>
-          <w:color w:val="000000"/>
-          <w:sz w:val="19"/>
-          <w:szCs w:val="19"/>
-        </w:rPr>
-        <w:t>DbContext</w:t>
-      </w:r>
-      <w:proofErr w:type="spellEnd"/>
-    </w:p>
-    <w:p>
-      <w:pPr>
-        <w:autoSpaceDE w:val="0"/>
-        <w:autoSpaceDN w:val="0"/>
-        <w:adjustRightInd w:val="0"/>
-        <w:spacing w:after="0" w:line="240" w:lineRule="auto"/>
-        <w:rPr>
-          <w:rFonts w:ascii="Consolas" w:hAnsi="Consolas" w:cs="Consolas"/>
-          <w:color w:val="000000"/>
-          <w:sz w:val="19"/>
-          <w:szCs w:val="19"/>
-        </w:rPr>
-      </w:pPr>
-      <w:r>
-        <w:rPr>
-          <w:rFonts w:ascii="Consolas" w:hAnsi="Consolas" w:cs="Consolas"/>
-          <w:color w:val="000000"/>
-          <w:sz w:val="19"/>
-          <w:szCs w:val="19"/>
-        </w:rPr>
-        <w:t xml:space="preserve">    {</w:t>
-      </w:r>
-    </w:p>
-    <w:p>
-      <w:pPr>
-        <w:autoSpaceDE w:val="0"/>
-        <w:autoSpaceDN w:val="0"/>
-        <w:adjustRightInd w:val="0"/>
-        <w:spacing w:after="0" w:line="240" w:lineRule="auto"/>
-        <w:rPr>
-          <w:rFonts w:ascii="Consolas" w:hAnsi="Consolas" w:cs="Consolas"/>
-          <w:color w:val="000000"/>
-          <w:sz w:val="19"/>
-          <w:szCs w:val="19"/>
-        </w:rPr>
-      </w:pPr>
-      <w:r>
-        <w:rPr>
-          <w:rFonts w:ascii="Consolas" w:hAnsi="Consolas" w:cs="Consolas"/>
-          <w:color w:val="000000"/>
-          <w:sz w:val="19"/>
-          <w:szCs w:val="19"/>
-        </w:rPr>
-        <w:t xml:space="preserve">        </w:t>
-      </w:r>
-      <w:proofErr w:type="gramStart"/>
-      <w:r>
-        <w:rPr>
-          <w:rFonts w:ascii="Consolas" w:hAnsi="Consolas" w:cs="Consolas"/>
-          <w:color w:val="0000FF"/>
-          <w:sz w:val="19"/>
-          <w:szCs w:val="19"/>
-        </w:rPr>
-        <w:t>public</w:t>
-      </w:r>
-      <w:proofErr w:type="gramEnd"/>
-      <w:r>
-        <w:rPr>
-          <w:rFonts w:ascii="Consolas" w:hAnsi="Consolas" w:cs="Consolas"/>
-          <w:color w:val="000000"/>
-          <w:sz w:val="19"/>
-          <w:szCs w:val="19"/>
-        </w:rPr>
-        <w:t xml:space="preserve"> </w:t>
-      </w:r>
-      <w:proofErr w:type="spellStart"/>
-      <w:r>
-        <w:rPr>
-          <w:rFonts w:ascii="Consolas" w:hAnsi="Consolas" w:cs="Consolas"/>
-          <w:color w:val="000000"/>
-          <w:sz w:val="19"/>
-          <w:szCs w:val="19"/>
-        </w:rPr>
-        <w:t>DbSet</w:t>
-      </w:r>
-      <w:proofErr w:type="spellEnd"/>
-      <w:r>
-        <w:rPr>
-          <w:rFonts w:ascii="Consolas" w:hAnsi="Consolas" w:cs="Consolas"/>
-          <w:color w:val="000000"/>
-          <w:sz w:val="19"/>
-          <w:szCs w:val="19"/>
-        </w:rPr>
-        <w:t>&lt;Movie&gt; Movies {</w:t>
-      </w:r>
-      <w:r>
-        <w:rPr>
-          <w:rFonts w:ascii="Consolas" w:hAnsi="Consolas" w:cs="Consolas"/>
-          <w:color w:val="0000FF"/>
-          <w:sz w:val="19"/>
-          <w:szCs w:val="19"/>
-        </w:rPr>
-        <w:t>get</w:t>
-      </w:r>
-      <w:r>
-        <w:rPr>
-          <w:rFonts w:ascii="Consolas" w:hAnsi="Consolas" w:cs="Consolas"/>
-          <w:color w:val="000000"/>
-          <w:sz w:val="19"/>
-          <w:szCs w:val="19"/>
-        </w:rPr>
-        <w:t xml:space="preserve">; </w:t>
-      </w:r>
-      <w:r>
-        <w:rPr>
-          <w:rFonts w:ascii="Consolas" w:hAnsi="Consolas" w:cs="Consolas"/>
-          <w:color w:val="0000FF"/>
-          <w:sz w:val="19"/>
-          <w:szCs w:val="19"/>
-        </w:rPr>
-        <w:t>set</w:t>
-      </w:r>
-      <w:r>
-        <w:rPr>
-          <w:rFonts w:ascii="Consolas" w:hAnsi="Consolas" w:cs="Consolas"/>
-          <w:color w:val="000000"/>
-          <w:sz w:val="19"/>
-          <w:szCs w:val="19"/>
-        </w:rPr>
-        <w:t>; }</w:t>
-      </w:r>
-    </w:p>
-    <w:p>
-      <w:pPr>
-        <w:autoSpaceDE w:val="0"/>
-        <w:autoSpaceDN w:val="0"/>
-        <w:adjustRightInd w:val="0"/>
-        <w:spacing w:after="0" w:line="240" w:lineRule="auto"/>
-        <w:rPr>
-          <w:rFonts w:ascii="Consolas" w:hAnsi="Consolas" w:cs="Consolas"/>
-          <w:color w:val="000000"/>
-          <w:sz w:val="19"/>
-          <w:szCs w:val="19"/>
-        </w:rPr>
-      </w:pPr>
-      <w:r>
-        <w:rPr>
-          <w:rFonts w:ascii="Consolas" w:hAnsi="Consolas" w:cs="Consolas"/>
-          <w:color w:val="000000"/>
-          <w:sz w:val="19"/>
-          <w:szCs w:val="19"/>
-        </w:rPr>
-        <w:t xml:space="preserve">    }</w:t>
-      </w:r>
-    </w:p>
-    <w:p>
-      <w:pPr>
-        <w:autoSpaceDE w:val="0"/>
-        <w:autoSpaceDN w:val="0"/>
-        <w:adjustRightInd w:val="0"/>
-        <w:spacing w:after="0" w:line="240" w:lineRule="auto"/>
-        <w:rPr>
-          <w:rFonts w:ascii="Consolas" w:hAnsi="Consolas" w:cs="Consolas"/>
-          <w:color w:val="000000"/>
-          <w:sz w:val="19"/>
-          <w:szCs w:val="19"/>
-        </w:rPr>
-      </w:pPr>
-    </w:p>
-    <w:p>
-      <w:pPr>
-        <w:rPr>
-          <w:rFonts w:ascii="Consolas" w:hAnsi="Consolas" w:cs="Consolas"/>
-          <w:color w:val="000000"/>
-          <w:sz w:val="19"/>
-          <w:szCs w:val="19"/>
-        </w:rPr>
-      </w:pPr>
-      <w:r>
-        <w:rPr>
-          <w:rFonts w:ascii="Consolas" w:hAnsi="Consolas" w:cs="Consolas"/>
-          <w:color w:val="000000"/>
-          <w:sz w:val="19"/>
-          <w:szCs w:val="19"/>
-        </w:rPr>
-        <w:t>}</w:t>
-      </w:r>
-    </w:p>
-    <w:p/>
-    <w:p/>
     <w:sectPr>
       <w:pgSz w:w="11906" w:h="16838"/>
       <w:pgMar w:top="1440" w:right="1440" w:bottom="1440" w:left="1440" w:header="708" w:footer="708" w:gutter="0"/>
@@ -2958,6 +3125,79 @@
     <w:semiHidden/>
     <w:unhideWhenUsed/>
   </w:style>
+  <w:style w:type="paragraph" w:styleId="HTMLPreformatted">
+    <w:name w:val="HTML Preformatted"/>
+    <w:basedOn w:val="Normal"/>
+    <w:link w:val="HTMLPreformattedChar"/>
+    <w:uiPriority w:val="99"/>
+    <w:semiHidden/>
+    <w:unhideWhenUsed/>
+    <w:rsid w:val="00775366"/>
+    <w:pPr>
+      <w:tabs>
+        <w:tab w:val="left" w:pos="916"/>
+        <w:tab w:val="left" w:pos="1832"/>
+        <w:tab w:val="left" w:pos="2748"/>
+        <w:tab w:val="left" w:pos="3664"/>
+        <w:tab w:val="left" w:pos="4580"/>
+        <w:tab w:val="left" w:pos="5496"/>
+        <w:tab w:val="left" w:pos="6412"/>
+        <w:tab w:val="left" w:pos="7328"/>
+        <w:tab w:val="left" w:pos="8244"/>
+        <w:tab w:val="left" w:pos="9160"/>
+        <w:tab w:val="left" w:pos="10076"/>
+        <w:tab w:val="left" w:pos="10992"/>
+        <w:tab w:val="left" w:pos="11908"/>
+        <w:tab w:val="left" w:pos="12824"/>
+        <w:tab w:val="left" w:pos="13740"/>
+        <w:tab w:val="left" w:pos="14656"/>
+      </w:tabs>
+      <w:spacing w:after="0" w:line="240" w:lineRule="auto"/>
+    </w:pPr>
+    <w:rPr>
+      <w:rFonts w:ascii="Courier New" w:eastAsia="Times New Roman" w:hAnsi="Courier New" w:cs="Courier New"/>
+      <w:sz w:val="20"/>
+      <w:szCs w:val="20"/>
+      <w:lang w:eastAsia="en-IN"/>
+    </w:rPr>
+  </w:style>
+  <w:style w:type="character" w:customStyle="1" w:styleId="HTMLPreformattedChar">
+    <w:name w:val="HTML Preformatted Char"/>
+    <w:basedOn w:val="DefaultParagraphFont"/>
+    <w:link w:val="HTMLPreformatted"/>
+    <w:uiPriority w:val="99"/>
+    <w:semiHidden/>
+    <w:rsid w:val="00775366"/>
+    <w:rPr>
+      <w:rFonts w:ascii="Courier New" w:eastAsia="Times New Roman" w:hAnsi="Courier New" w:cs="Courier New"/>
+      <w:sz w:val="20"/>
+      <w:szCs w:val="20"/>
+      <w:lang w:eastAsia="en-IN"/>
+    </w:rPr>
+  </w:style>
+  <w:style w:type="character" w:styleId="HTMLCode">
+    <w:name w:val="HTML Code"/>
+    <w:basedOn w:val="DefaultParagraphFont"/>
+    <w:uiPriority w:val="99"/>
+    <w:semiHidden/>
+    <w:unhideWhenUsed/>
+    <w:rsid w:val="00775366"/>
+    <w:rPr>
+      <w:rFonts w:ascii="Courier New" w:eastAsia="Times New Roman" w:hAnsi="Courier New" w:cs="Courier New"/>
+      <w:sz w:val="20"/>
+      <w:szCs w:val="20"/>
+    </w:rPr>
+  </w:style>
+  <w:style w:type="character" w:customStyle="1" w:styleId="hljs-meta">
+    <w:name w:val="hljs-meta"/>
+    <w:basedOn w:val="DefaultParagraphFont"/>
+    <w:rsid w:val="00775366"/>
+  </w:style>
+  <w:style w:type="character" w:customStyle="1" w:styleId="hljs-string">
+    <w:name w:val="hljs-string"/>
+    <w:basedOn w:val="DefaultParagraphFont"/>
+    <w:rsid w:val="00775366"/>
+  </w:style>
 </w:styles>
 </file>
 
@@ -3147,6 +3387,79 @@
     <w:uiPriority w:val="99"/>
     <w:semiHidden/>
     <w:unhideWhenUsed/>
+  </w:style>
+  <w:style w:type="paragraph" w:styleId="HTMLPreformatted">
+    <w:name w:val="HTML Preformatted"/>
+    <w:basedOn w:val="Normal"/>
+    <w:link w:val="HTMLPreformattedChar"/>
+    <w:uiPriority w:val="99"/>
+    <w:semiHidden/>
+    <w:unhideWhenUsed/>
+    <w:rsid w:val="00775366"/>
+    <w:pPr>
+      <w:tabs>
+        <w:tab w:val="left" w:pos="916"/>
+        <w:tab w:val="left" w:pos="1832"/>
+        <w:tab w:val="left" w:pos="2748"/>
+        <w:tab w:val="left" w:pos="3664"/>
+        <w:tab w:val="left" w:pos="4580"/>
+        <w:tab w:val="left" w:pos="5496"/>
+        <w:tab w:val="left" w:pos="6412"/>
+        <w:tab w:val="left" w:pos="7328"/>
+        <w:tab w:val="left" w:pos="8244"/>
+        <w:tab w:val="left" w:pos="9160"/>
+        <w:tab w:val="left" w:pos="10076"/>
+        <w:tab w:val="left" w:pos="10992"/>
+        <w:tab w:val="left" w:pos="11908"/>
+        <w:tab w:val="left" w:pos="12824"/>
+        <w:tab w:val="left" w:pos="13740"/>
+        <w:tab w:val="left" w:pos="14656"/>
+      </w:tabs>
+      <w:spacing w:after="0" w:line="240" w:lineRule="auto"/>
+    </w:pPr>
+    <w:rPr>
+      <w:rFonts w:ascii="Courier New" w:eastAsia="Times New Roman" w:hAnsi="Courier New" w:cs="Courier New"/>
+      <w:sz w:val="20"/>
+      <w:szCs w:val="20"/>
+      <w:lang w:eastAsia="en-IN"/>
+    </w:rPr>
+  </w:style>
+  <w:style w:type="character" w:customStyle="1" w:styleId="HTMLPreformattedChar">
+    <w:name w:val="HTML Preformatted Char"/>
+    <w:basedOn w:val="DefaultParagraphFont"/>
+    <w:link w:val="HTMLPreformatted"/>
+    <w:uiPriority w:val="99"/>
+    <w:semiHidden/>
+    <w:rsid w:val="00775366"/>
+    <w:rPr>
+      <w:rFonts w:ascii="Courier New" w:eastAsia="Times New Roman" w:hAnsi="Courier New" w:cs="Courier New"/>
+      <w:sz w:val="20"/>
+      <w:szCs w:val="20"/>
+      <w:lang w:eastAsia="en-IN"/>
+    </w:rPr>
+  </w:style>
+  <w:style w:type="character" w:styleId="HTMLCode">
+    <w:name w:val="HTML Code"/>
+    <w:basedOn w:val="DefaultParagraphFont"/>
+    <w:uiPriority w:val="99"/>
+    <w:semiHidden/>
+    <w:unhideWhenUsed/>
+    <w:rsid w:val="00775366"/>
+    <w:rPr>
+      <w:rFonts w:ascii="Courier New" w:eastAsia="Times New Roman" w:hAnsi="Courier New" w:cs="Courier New"/>
+      <w:sz w:val="20"/>
+      <w:szCs w:val="20"/>
+    </w:rPr>
+  </w:style>
+  <w:style w:type="character" w:customStyle="1" w:styleId="hljs-meta">
+    <w:name w:val="hljs-meta"/>
+    <w:basedOn w:val="DefaultParagraphFont"/>
+    <w:rsid w:val="00775366"/>
+  </w:style>
+  <w:style w:type="character" w:customStyle="1" w:styleId="hljs-string">
+    <w:name w:val="hljs-string"/>
+    <w:basedOn w:val="DefaultParagraphFont"/>
+    <w:rsid w:val="00775366"/>
   </w:style>
 </w:styles>
 </file>

</xml_diff>